<commit_message>
MR2DMD testing with WT78 & WT79
</commit_message>
<xml_diff>
--- a/MROIDMD/Readme.docx
+++ b/MROIDMD/Readme.docx
@@ -380,7 +380,76 @@
           <w:szCs w:val="20"/>
           <w:lang w:eastAsia="ja-JP"/>
         </w:rPr>
-        <w:t>: The wrapper to do coregistration of a specified subject, using Allen_annotation_modified.nii, Brain_template.nii and Allen_pills.mask.nii, which runs</w:t>
+        <w:t xml:space="preserve">: The wrapper to do coregistration of a specified subject, using Allen_annotation_modified.nii </w:t>
+      </w:r>
+      <w:r>
+        <w:rPr>
+          <w:rFonts w:eastAsia="Yu Mincho" w:cs="Times New Roman" w:ascii="Times New Roman" w:hAnsi="Times New Roman"/>
+          <w:sz w:val="18"/>
+          <w:szCs w:val="20"/>
+          <w:lang w:eastAsia="ja-JP"/>
+        </w:rPr>
+        <w:t>(Allen mouse brain reference atlas (</w:t>
+      </w:r>
+      <w:hyperlink r:id="rId5" w:tgtFrame="_blank">
+        <w:r>
+          <w:rPr>
+            <w:rStyle w:val="InternetLink"/>
+            <w:rFonts w:eastAsia="Yu Mincho" w:cs="Times New Roman" w:ascii="Times New Roman" w:hAnsi="Times New Roman"/>
+            <w:color w:val="0563C1"/>
+            <w:sz w:val="18"/>
+            <w:szCs w:val="20"/>
+            <w:u w:val="single"/>
+            <w:lang w:eastAsia="ja-JP"/>
+          </w:rPr>
+          <w:t>https://atlas.brain-map.org/</w:t>
+        </w:r>
+      </w:hyperlink>
+      <w:r>
+        <w:rPr>
+          <w:rFonts w:eastAsia="Yu Mincho" w:cs="Times New Roman" w:ascii="Times New Roman" w:hAnsi="Times New Roman"/>
+          <w:sz w:val="18"/>
+          <w:szCs w:val="20"/>
+          <w:lang w:eastAsia="ja-JP"/>
+        </w:rPr>
+        <w:t>) downsampled and modified from the original file (P56_Annotation_downsample2.nii.gz).)</w:t>
+      </w:r>
+      <w:r>
+        <w:rPr>
+          <w:rFonts w:eastAsia="Yu Mincho" w:cs="Times New Roman" w:ascii="Times New Roman" w:hAnsi="Times New Roman"/>
+          <w:sz w:val="18"/>
+          <w:szCs w:val="20"/>
+          <w:lang w:eastAsia="ja-JP"/>
+        </w:rPr>
+        <w:t xml:space="preserve">, Brain_template.nii </w:t>
+      </w:r>
+      <w:r>
+        <w:rPr>
+          <w:rFonts w:eastAsia="Yu Mincho" w:cs="Times New Roman" w:ascii="Times New Roman" w:hAnsi="Times New Roman"/>
+          <w:sz w:val="18"/>
+          <w:szCs w:val="20"/>
+          <w:lang w:eastAsia="ja-JP"/>
+        </w:rPr>
+        <w:t xml:space="preserve">(A customized T2-weighted mouse brain template on the same space with </w:t>
+      </w:r>
+      <w:r>
+        <w:rPr>
+          <w:rFonts w:eastAsia="Yu Mincho" w:cs="Times New Roman" w:ascii="Times New Roman" w:hAnsi="Times New Roman"/>
+          <w:i/>
+          <w:sz w:val="18"/>
+          <w:szCs w:val="20"/>
+          <w:lang w:eastAsia="ja-JP"/>
+        </w:rPr>
+        <w:t xml:space="preserve">Allen_annotation_modified.nii.) </w:t>
+      </w:r>
+      <w:r>
+        <w:rPr>
+          <w:rFonts w:eastAsia="Yu Mincho" w:cs="Times New Roman" w:ascii="Times New Roman" w:hAnsi="Times New Roman"/>
+          <w:sz w:val="18"/>
+          <w:szCs w:val="20"/>
+          <w:lang w:eastAsia="ja-JP"/>
+        </w:rPr>
+        <w:t>and Allen_pills.mask.nii, which runs</w:t>
       </w:r>
     </w:p>
     <w:p>
@@ -494,7 +563,69 @@
           <w:sz w:val="18"/>
           <w:szCs w:val="20"/>
         </w:rPr>
-        <w:t xml:space="preserve">Intermediate outputs (for debugging): T2w_brain_mask_Allen.nii </w:t>
+        <w:t xml:space="preserve">Intermediate outputs (for debugging): </w:t>
+      </w:r>
+    </w:p>
+    <w:p>
+      <w:pPr>
+        <w:pStyle w:val="Normal"/>
+        <w:ind w:left="1600" w:hanging="0"/>
+        <w:rPr>
+          <w:rFonts w:ascii="Times New Roman" w:hAnsi="Times New Roman" w:cs="Times New Roman"/>
+          <w:sz w:val="18"/>
+          <w:szCs w:val="20"/>
+        </w:rPr>
+      </w:pPr>
+      <w:r>
+        <w:rPr>
+          <w:rFonts w:cs="Times New Roman" w:ascii="Times New Roman" w:hAnsi="Times New Roman"/>
+          <w:sz w:val="18"/>
+          <w:szCs w:val="20"/>
+        </w:rPr>
+        <w:t xml:space="preserve">T2w_brain.nii </w:t>
+      </w:r>
+      <w:r>
+        <w:rPr>
+          <w:rFonts w:cs="Times New Roman" w:ascii="Times New Roman" w:hAnsi="Times New Roman"/>
+          <w:sz w:val="18"/>
+          <w:szCs w:val="20"/>
+        </w:rPr>
+        <w:t xml:space="preserve">(extracted </w:t>
+      </w:r>
+      <w:r>
+        <w:rPr>
+          <w:rFonts w:cs="Times New Roman" w:ascii="Times New Roman" w:hAnsi="Times New Roman"/>
+          <w:sz w:val="18"/>
+          <w:szCs w:val="20"/>
+        </w:rPr>
+        <w:t xml:space="preserve">brain  </w:t>
+      </w:r>
+      <w:r>
+        <w:rPr>
+          <w:rFonts w:cs="Times New Roman" w:ascii="Times New Roman" w:hAnsi="Times New Roman"/>
+          <w:sz w:val="18"/>
+          <w:szCs w:val="20"/>
+        </w:rPr>
+        <w:t>in T2* space, using T2w_brain_mask.nii),</w:t>
+      </w:r>
+    </w:p>
+    <w:p>
+      <w:pPr>
+        <w:pStyle w:val="Normal"/>
+        <w:ind w:left="1600" w:hanging="0"/>
+        <w:rPr>
+          <w:rFonts w:ascii="Times New Roman" w:hAnsi="Times New Roman" w:cs="Times New Roman"/>
+          <w:sz w:val="18"/>
+          <w:szCs w:val="20"/>
+        </w:rPr>
+      </w:pPr>
+      <w:r>
+        <w:rPr>
+          <w:rFonts w:cs="Times New Roman" w:ascii="Times New Roman" w:hAnsi="Times New Roman"/>
+          <w:sz w:val="18"/>
+          <w:szCs w:val="20"/>
+        </w:rPr>
+        <w:t xml:space="preserve">T2w_brain_mask.nii </w:t>
       </w:r>
       <w:r>
         <w:rPr>
@@ -510,6 +641,49 @@
           <w:sz w:val="18"/>
           <w:szCs w:val="20"/>
         </w:rPr>
+        <w:t xml:space="preserve">brain mask </w:t>
+      </w:r>
+      <w:r>
+        <w:rPr>
+          <w:rFonts w:cs="Times New Roman" w:ascii="Times New Roman" w:hAnsi="Times New Roman"/>
+          <w:sz w:val="18"/>
+          <w:szCs w:val="20"/>
+        </w:rPr>
+        <w:t>in T2* space),</w:t>
+      </w:r>
+    </w:p>
+    <w:p>
+      <w:pPr>
+        <w:pStyle w:val="Normal"/>
+        <w:ind w:left="1600" w:hanging="0"/>
+        <w:rPr>
+          <w:rFonts w:ascii="Times New Roman" w:hAnsi="Times New Roman" w:cs="Times New Roman"/>
+          <w:sz w:val="18"/>
+          <w:szCs w:val="20"/>
+        </w:rPr>
+      </w:pPr>
+      <w:r>
+        <w:rPr>
+          <w:rFonts w:cs="Times New Roman" w:ascii="Times New Roman" w:hAnsi="Times New Roman"/>
+          <w:sz w:val="18"/>
+          <w:szCs w:val="20"/>
+        </w:rPr>
+        <w:t xml:space="preserve">T2w_brain_mask_Allen.nii </w:t>
+      </w:r>
+      <w:r>
+        <w:rPr>
+          <w:rFonts w:cs="Times New Roman" w:ascii="Times New Roman" w:hAnsi="Times New Roman"/>
+          <w:sz w:val="18"/>
+          <w:szCs w:val="20"/>
+        </w:rPr>
+        <w:t>(</w:t>
+      </w:r>
+      <w:r>
+        <w:rPr>
+          <w:rFonts w:cs="Times New Roman" w:ascii="Times New Roman" w:hAnsi="Times New Roman"/>
+          <w:sz w:val="18"/>
+          <w:szCs w:val="20"/>
+        </w:rPr>
         <w:t xml:space="preserve">brain mask warped to Allen </w:t>
       </w:r>
       <w:r>
@@ -518,7 +692,45 @@
           <w:sz w:val="18"/>
           <w:szCs w:val="20"/>
         </w:rPr>
-        <w:t>space), pills_labels_Allen.nii (detected pill position in Allen space)</w:t>
+        <w:t xml:space="preserve">space), </w:t>
+      </w:r>
+    </w:p>
+    <w:p>
+      <w:pPr>
+        <w:pStyle w:val="Normal"/>
+        <w:ind w:left="1600" w:hanging="0"/>
+        <w:rPr>
+          <w:rFonts w:ascii="Times New Roman" w:hAnsi="Times New Roman" w:cs="Times New Roman"/>
+          <w:sz w:val="18"/>
+          <w:szCs w:val="20"/>
+        </w:rPr>
+      </w:pPr>
+      <w:r>
+        <w:rPr>
+          <w:rFonts w:cs="Times New Roman" w:ascii="Times New Roman" w:hAnsi="Times New Roman"/>
+          <w:sz w:val="18"/>
+          <w:szCs w:val="20"/>
+        </w:rPr>
+        <w:t xml:space="preserve">pills_labels_Allen.nii (detected pill position in Allen space), </w:t>
+      </w:r>
+    </w:p>
+    <w:p>
+      <w:pPr>
+        <w:pStyle w:val="Normal"/>
+        <w:ind w:left="1600" w:hanging="0"/>
+        <w:rPr>
+          <w:rFonts w:ascii="Times New Roman" w:hAnsi="Times New Roman" w:cs="Times New Roman"/>
+          <w:sz w:val="18"/>
+          <w:szCs w:val="20"/>
+        </w:rPr>
+      </w:pPr>
+      <w:r>
+        <w:rPr>
+          <w:rFonts w:cs="Times New Roman" w:ascii="Times New Roman" w:hAnsi="Times New Roman"/>
+          <w:sz w:val="18"/>
+          <w:szCs w:val="20"/>
+        </w:rPr>
+        <w:t>Tem_to_T2Warped.nii: Brain_template.nii matched (warped) to the native MR space (T2w_brain.nii)</w:t>
       </w:r>
     </w:p>
     <w:p>

</xml_diff>